<commit_message>
some tests and report
</commit_message>
<xml_diff>
--- a/report.docx
+++ b/report.docx
@@ -8765,8 +8765,6 @@
         </w:rPr>
         <w:t>людьми.</w:t>
       </w:r>
-      <w:bookmarkStart w:id="4" w:name="_GoBack"/>
-      <w:bookmarkEnd w:id="4"/>
     </w:p>
     <w:p>
       <w:pPr>
@@ -10676,6 +10674,683 @@
     </w:p>
     <w:p>
       <w:pPr>
+        <w:spacing w:after="0" w:line="360" w:lineRule="auto"/>
+        <w:ind w:firstLine="708"/>
+        <w:jc w:val="both"/>
+        <w:rPr>
+          <w:rFonts w:ascii="Times New Roman" w:hAnsi="Times New Roman" w:cs="Times New Roman"/>
+          <w:sz w:val="28"/>
+          <w:szCs w:val="28"/>
+        </w:rPr>
+      </w:pPr>
+    </w:p>
+    <w:p>
+      <w:pPr>
+        <w:spacing w:after="0" w:line="360" w:lineRule="auto"/>
+        <w:ind w:firstLine="708"/>
+        <w:jc w:val="both"/>
+        <w:rPr>
+          <w:rFonts w:ascii="Times New Roman" w:hAnsi="Times New Roman" w:cs="Times New Roman"/>
+          <w:sz w:val="28"/>
+          <w:szCs w:val="28"/>
+        </w:rPr>
+      </w:pPr>
+      <w:r>
+        <w:rPr>
+          <w:rFonts w:ascii="Times New Roman" w:hAnsi="Times New Roman" w:cs="Times New Roman"/>
+          <w:sz w:val="28"/>
+          <w:szCs w:val="28"/>
+        </w:rPr>
+        <w:t>Обучение на 5 эпохах:</w:t>
+      </w:r>
+    </w:p>
+    <w:tbl>
+      <w:tblPr>
+        <w:tblW w:w="9400" w:type="dxa"/>
+        <w:tblBorders>
+          <w:top w:val="single" w:sz="4" w:space="0" w:color="auto"/>
+          <w:left w:val="single" w:sz="4" w:space="0" w:color="auto"/>
+          <w:bottom w:val="single" w:sz="4" w:space="0" w:color="auto"/>
+          <w:right w:val="single" w:sz="4" w:space="0" w:color="auto"/>
+          <w:insideH w:val="single" w:sz="4" w:space="0" w:color="auto"/>
+          <w:insideV w:val="single" w:sz="4" w:space="0" w:color="auto"/>
+        </w:tblBorders>
+        <w:tblLook w:val="04A0" w:firstRow="1" w:lastRow="0" w:firstColumn="1" w:lastColumn="0" w:noHBand="0" w:noVBand="1"/>
+      </w:tblPr>
+      <w:tblGrid>
+        <w:gridCol w:w="2060"/>
+        <w:gridCol w:w="731"/>
+        <w:gridCol w:w="1727"/>
+        <w:gridCol w:w="1791"/>
+        <w:gridCol w:w="1560"/>
+        <w:gridCol w:w="1600"/>
+      </w:tblGrid>
+      <w:tr>
+        <w:trPr>
+          <w:trHeight w:val="300"/>
+        </w:trPr>
+        <w:tc>
+          <w:tcPr>
+            <w:tcW w:w="2060" w:type="dxa"/>
+            <w:vMerge w:val="restart"/>
+            <w:shd w:val="clear" w:color="auto" w:fill="auto"/>
+            <w:noWrap/>
+            <w:vAlign w:val="bottom"/>
+            <w:hideMark/>
+          </w:tcPr>
+          <w:p>
+            <w:pPr>
+              <w:spacing w:after="0" w:line="240" w:lineRule="auto"/>
+              <w:jc w:val="center"/>
+              <w:rPr>
+                <w:rFonts w:ascii="Calibri" w:eastAsia="Times New Roman" w:hAnsi="Calibri" w:cs="Calibri"/>
+                <w:color w:val="000000"/>
+                <w:lang w:eastAsia="ru-RU"/>
+              </w:rPr>
+            </w:pPr>
+            <w:r>
+              <w:rPr>
+                <w:rFonts w:ascii="Calibri" w:eastAsia="Times New Roman" w:hAnsi="Calibri" w:cs="Calibri"/>
+                <w:color w:val="000000"/>
+                <w:lang w:eastAsia="ru-RU"/>
+              </w:rPr>
+              <w:t>Этапы</w:t>
+            </w:r>
+          </w:p>
+        </w:tc>
+        <w:tc>
+          <w:tcPr>
+            <w:tcW w:w="4180" w:type="dxa"/>
+            <w:gridSpan w:val="3"/>
+            <w:shd w:val="clear" w:color="auto" w:fill="auto"/>
+            <w:noWrap/>
+            <w:vAlign w:val="bottom"/>
+            <w:hideMark/>
+          </w:tcPr>
+          <w:p>
+            <w:pPr>
+              <w:spacing w:after="0" w:line="240" w:lineRule="auto"/>
+              <w:jc w:val="center"/>
+              <w:rPr>
+                <w:rFonts w:ascii="Calibri" w:eastAsia="Times New Roman" w:hAnsi="Calibri" w:cs="Calibri"/>
+                <w:color w:val="000000"/>
+                <w:lang w:eastAsia="ru-RU"/>
+              </w:rPr>
+            </w:pPr>
+            <w:r>
+              <w:rPr>
+                <w:rFonts w:ascii="Calibri" w:eastAsia="Times New Roman" w:hAnsi="Calibri" w:cs="Calibri"/>
+                <w:color w:val="000000"/>
+                <w:lang w:eastAsia="ru-RU"/>
+              </w:rPr>
+              <w:t>Предметный</w:t>
+            </w:r>
+          </w:p>
+        </w:tc>
+        <w:tc>
+          <w:tcPr>
+            <w:tcW w:w="1560" w:type="dxa"/>
+            <w:vMerge w:val="restart"/>
+            <w:shd w:val="clear" w:color="auto" w:fill="auto"/>
+            <w:noWrap/>
+            <w:vAlign w:val="bottom"/>
+            <w:hideMark/>
+          </w:tcPr>
+          <w:p>
+            <w:pPr>
+              <w:spacing w:after="0" w:line="240" w:lineRule="auto"/>
+              <w:jc w:val="center"/>
+              <w:rPr>
+                <w:rFonts w:ascii="Calibri" w:eastAsia="Times New Roman" w:hAnsi="Calibri" w:cs="Calibri"/>
+                <w:color w:val="000000"/>
+                <w:lang w:eastAsia="ru-RU"/>
+              </w:rPr>
+            </w:pPr>
+            <w:r>
+              <w:rPr>
+                <w:rFonts w:ascii="Calibri" w:eastAsia="Times New Roman" w:hAnsi="Calibri" w:cs="Calibri"/>
+                <w:color w:val="000000"/>
+                <w:lang w:eastAsia="ru-RU"/>
+              </w:rPr>
+              <w:t xml:space="preserve">Длинные </w:t>
+            </w:r>
+          </w:p>
+        </w:tc>
+        <w:tc>
+          <w:tcPr>
+            <w:tcW w:w="1600" w:type="dxa"/>
+            <w:vMerge w:val="restart"/>
+            <w:shd w:val="clear" w:color="auto" w:fill="auto"/>
+            <w:noWrap/>
+            <w:vAlign w:val="bottom"/>
+            <w:hideMark/>
+          </w:tcPr>
+          <w:p>
+            <w:pPr>
+              <w:spacing w:after="0" w:line="240" w:lineRule="auto"/>
+              <w:jc w:val="center"/>
+              <w:rPr>
+                <w:rFonts w:ascii="Calibri" w:eastAsia="Times New Roman" w:hAnsi="Calibri" w:cs="Calibri"/>
+                <w:color w:val="000000"/>
+                <w:lang w:eastAsia="ru-RU"/>
+              </w:rPr>
+            </w:pPr>
+            <w:r>
+              <w:rPr>
+                <w:rFonts w:ascii="Calibri" w:eastAsia="Times New Roman" w:hAnsi="Calibri" w:cs="Calibri"/>
+                <w:color w:val="000000"/>
+                <w:lang w:eastAsia="ru-RU"/>
+              </w:rPr>
+              <w:t>Короткие</w:t>
+            </w:r>
+          </w:p>
+        </w:tc>
+      </w:tr>
+      <w:tr>
+        <w:trPr>
+          <w:trHeight w:val="300"/>
+        </w:trPr>
+        <w:tc>
+          <w:tcPr>
+            <w:tcW w:w="2060" w:type="dxa"/>
+            <w:vMerge/>
+            <w:vAlign w:val="center"/>
+            <w:hideMark/>
+          </w:tcPr>
+          <w:p>
+            <w:pPr>
+              <w:spacing w:after="0" w:line="240" w:lineRule="auto"/>
+              <w:rPr>
+                <w:rFonts w:ascii="Calibri" w:eastAsia="Times New Roman" w:hAnsi="Calibri" w:cs="Calibri"/>
+                <w:color w:val="000000"/>
+                <w:lang w:eastAsia="ru-RU"/>
+              </w:rPr>
+            </w:pPr>
+          </w:p>
+        </w:tc>
+        <w:tc>
+          <w:tcPr>
+            <w:tcW w:w="662" w:type="dxa"/>
+            <w:shd w:val="clear" w:color="auto" w:fill="auto"/>
+            <w:noWrap/>
+            <w:vAlign w:val="bottom"/>
+            <w:hideMark/>
+          </w:tcPr>
+          <w:p>
+            <w:pPr>
+              <w:spacing w:after="0" w:line="240" w:lineRule="auto"/>
+              <w:jc w:val="center"/>
+              <w:rPr>
+                <w:rFonts w:ascii="Calibri" w:eastAsia="Times New Roman" w:hAnsi="Calibri" w:cs="Calibri"/>
+                <w:color w:val="000000"/>
+                <w:lang w:eastAsia="ru-RU"/>
+              </w:rPr>
+            </w:pPr>
+            <w:r>
+              <w:rPr>
+                <w:rFonts w:ascii="Calibri" w:eastAsia="Times New Roman" w:hAnsi="Calibri" w:cs="Calibri"/>
+                <w:color w:val="000000"/>
+                <w:lang w:eastAsia="ru-RU"/>
+              </w:rPr>
+              <w:t>Всего</w:t>
+            </w:r>
+          </w:p>
+        </w:tc>
+        <w:tc>
+          <w:tcPr>
+            <w:tcW w:w="1727" w:type="dxa"/>
+            <w:shd w:val="clear" w:color="auto" w:fill="auto"/>
+            <w:noWrap/>
+            <w:vAlign w:val="bottom"/>
+            <w:hideMark/>
+          </w:tcPr>
+          <w:p>
+            <w:pPr>
+              <w:spacing w:after="0" w:line="240" w:lineRule="auto"/>
+              <w:jc w:val="center"/>
+              <w:rPr>
+                <w:rFonts w:ascii="Calibri" w:eastAsia="Times New Roman" w:hAnsi="Calibri" w:cs="Calibri"/>
+                <w:color w:val="000000"/>
+                <w:lang w:eastAsia="ru-RU"/>
+              </w:rPr>
+            </w:pPr>
+            <w:r>
+              <w:rPr>
+                <w:rFonts w:ascii="Calibri" w:eastAsia="Times New Roman" w:hAnsi="Calibri" w:cs="Calibri"/>
+                <w:color w:val="000000"/>
+                <w:lang w:eastAsia="ru-RU"/>
+              </w:rPr>
+              <w:t>Учебный (80%)</w:t>
+            </w:r>
+          </w:p>
+        </w:tc>
+        <w:tc>
+          <w:tcPr>
+            <w:tcW w:w="1791" w:type="dxa"/>
+            <w:shd w:val="clear" w:color="auto" w:fill="auto"/>
+            <w:noWrap/>
+            <w:vAlign w:val="bottom"/>
+            <w:hideMark/>
+          </w:tcPr>
+          <w:p>
+            <w:pPr>
+              <w:spacing w:after="0" w:line="240" w:lineRule="auto"/>
+              <w:jc w:val="center"/>
+              <w:rPr>
+                <w:rFonts w:ascii="Calibri" w:eastAsia="Times New Roman" w:hAnsi="Calibri" w:cs="Calibri"/>
+                <w:color w:val="000000"/>
+                <w:lang w:eastAsia="ru-RU"/>
+              </w:rPr>
+            </w:pPr>
+            <w:r>
+              <w:rPr>
+                <w:rFonts w:ascii="Calibri" w:eastAsia="Times New Roman" w:hAnsi="Calibri" w:cs="Calibri"/>
+                <w:color w:val="000000"/>
+                <w:lang w:eastAsia="ru-RU"/>
+              </w:rPr>
+              <w:t>Тестовый (20%)</w:t>
+            </w:r>
+          </w:p>
+        </w:tc>
+        <w:tc>
+          <w:tcPr>
+            <w:tcW w:w="1560" w:type="dxa"/>
+            <w:vMerge/>
+            <w:vAlign w:val="center"/>
+            <w:hideMark/>
+          </w:tcPr>
+          <w:p>
+            <w:pPr>
+              <w:spacing w:after="0" w:line="240" w:lineRule="auto"/>
+              <w:rPr>
+                <w:rFonts w:ascii="Calibri" w:eastAsia="Times New Roman" w:hAnsi="Calibri" w:cs="Calibri"/>
+                <w:color w:val="000000"/>
+                <w:lang w:eastAsia="ru-RU"/>
+              </w:rPr>
+            </w:pPr>
+          </w:p>
+        </w:tc>
+        <w:tc>
+          <w:tcPr>
+            <w:tcW w:w="1600" w:type="dxa"/>
+            <w:vMerge/>
+            <w:vAlign w:val="center"/>
+            <w:hideMark/>
+          </w:tcPr>
+          <w:p>
+            <w:pPr>
+              <w:spacing w:after="0" w:line="240" w:lineRule="auto"/>
+              <w:rPr>
+                <w:rFonts w:ascii="Calibri" w:eastAsia="Times New Roman" w:hAnsi="Calibri" w:cs="Calibri"/>
+                <w:color w:val="000000"/>
+                <w:lang w:eastAsia="ru-RU"/>
+              </w:rPr>
+            </w:pPr>
+          </w:p>
+        </w:tc>
+      </w:tr>
+      <w:tr>
+        <w:trPr>
+          <w:trHeight w:val="300"/>
+        </w:trPr>
+        <w:tc>
+          <w:tcPr>
+            <w:tcW w:w="2060" w:type="dxa"/>
+            <w:shd w:val="clear" w:color="auto" w:fill="auto"/>
+            <w:noWrap/>
+            <w:vAlign w:val="bottom"/>
+            <w:hideMark/>
+          </w:tcPr>
+          <w:p>
+            <w:pPr>
+              <w:spacing w:after="0" w:line="240" w:lineRule="auto"/>
+              <w:jc w:val="center"/>
+              <w:rPr>
+                <w:rFonts w:ascii="Calibri" w:eastAsia="Times New Roman" w:hAnsi="Calibri" w:cs="Calibri"/>
+                <w:color w:val="000000"/>
+                <w:lang w:eastAsia="ru-RU"/>
+              </w:rPr>
+            </w:pPr>
+            <w:r>
+              <w:rPr>
+                <w:rFonts w:ascii="Calibri" w:eastAsia="Times New Roman" w:hAnsi="Calibri" w:cs="Calibri"/>
+                <w:color w:val="000000"/>
+                <w:lang w:eastAsia="ru-RU"/>
+              </w:rPr>
+              <w:t>До обучения</w:t>
+            </w:r>
+          </w:p>
+        </w:tc>
+        <w:tc>
+          <w:tcPr>
+            <w:tcW w:w="662" w:type="dxa"/>
+            <w:shd w:val="clear" w:color="auto" w:fill="auto"/>
+            <w:noWrap/>
+            <w:vAlign w:val="bottom"/>
+            <w:hideMark/>
+          </w:tcPr>
+          <w:p>
+            <w:pPr>
+              <w:spacing w:after="0" w:line="240" w:lineRule="auto"/>
+              <w:jc w:val="center"/>
+              <w:rPr>
+                <w:rFonts w:ascii="Calibri" w:eastAsia="Times New Roman" w:hAnsi="Calibri" w:cs="Calibri"/>
+                <w:color w:val="000000"/>
+                <w:lang w:eastAsia="ru-RU"/>
+              </w:rPr>
+            </w:pPr>
+            <w:r>
+              <w:rPr>
+                <w:rFonts w:ascii="Calibri" w:eastAsia="Times New Roman" w:hAnsi="Calibri" w:cs="Calibri"/>
+                <w:color w:val="000000"/>
+                <w:lang w:eastAsia="ru-RU"/>
+              </w:rPr>
+              <w:t>33,09</w:t>
+            </w:r>
+          </w:p>
+        </w:tc>
+        <w:tc>
+          <w:tcPr>
+            <w:tcW w:w="1727" w:type="dxa"/>
+            <w:shd w:val="clear" w:color="auto" w:fill="auto"/>
+            <w:noWrap/>
+            <w:vAlign w:val="bottom"/>
+            <w:hideMark/>
+          </w:tcPr>
+          <w:p>
+            <w:pPr>
+              <w:spacing w:after="0" w:line="240" w:lineRule="auto"/>
+              <w:jc w:val="center"/>
+              <w:rPr>
+                <w:rFonts w:ascii="Calibri" w:eastAsia="Times New Roman" w:hAnsi="Calibri" w:cs="Calibri"/>
+                <w:color w:val="000000"/>
+                <w:lang w:eastAsia="ru-RU"/>
+              </w:rPr>
+            </w:pPr>
+            <w:r>
+              <w:rPr>
+                <w:rFonts w:ascii="Calibri" w:eastAsia="Times New Roman" w:hAnsi="Calibri" w:cs="Calibri"/>
+                <w:color w:val="000000"/>
+                <w:lang w:eastAsia="ru-RU"/>
+              </w:rPr>
+              <w:t>33,46</w:t>
+            </w:r>
+          </w:p>
+        </w:tc>
+        <w:tc>
+          <w:tcPr>
+            <w:tcW w:w="1791" w:type="dxa"/>
+            <w:shd w:val="clear" w:color="auto" w:fill="auto"/>
+            <w:noWrap/>
+            <w:vAlign w:val="bottom"/>
+            <w:hideMark/>
+          </w:tcPr>
+          <w:p>
+            <w:pPr>
+              <w:spacing w:after="0" w:line="240" w:lineRule="auto"/>
+              <w:jc w:val="center"/>
+              <w:rPr>
+                <w:rFonts w:ascii="Calibri" w:eastAsia="Times New Roman" w:hAnsi="Calibri" w:cs="Calibri"/>
+                <w:color w:val="000000"/>
+                <w:lang w:eastAsia="ru-RU"/>
+              </w:rPr>
+            </w:pPr>
+            <w:r>
+              <w:rPr>
+                <w:rFonts w:ascii="Calibri" w:eastAsia="Times New Roman" w:hAnsi="Calibri" w:cs="Calibri"/>
+                <w:color w:val="000000"/>
+                <w:lang w:eastAsia="ru-RU"/>
+              </w:rPr>
+              <w:t>31,6</w:t>
+            </w:r>
+          </w:p>
+        </w:tc>
+        <w:tc>
+          <w:tcPr>
+            <w:tcW w:w="1560" w:type="dxa"/>
+            <w:shd w:val="clear" w:color="auto" w:fill="auto"/>
+            <w:noWrap/>
+            <w:vAlign w:val="bottom"/>
+            <w:hideMark/>
+          </w:tcPr>
+          <w:p>
+            <w:pPr>
+              <w:spacing w:after="0" w:line="240" w:lineRule="auto"/>
+              <w:jc w:val="center"/>
+              <w:rPr>
+                <w:rFonts w:ascii="Calibri" w:eastAsia="Times New Roman" w:hAnsi="Calibri" w:cs="Calibri"/>
+                <w:color w:val="000000"/>
+                <w:lang w:eastAsia="ru-RU"/>
+              </w:rPr>
+            </w:pPr>
+            <w:bookmarkStart w:id="4" w:name="_GoBack"/>
+            <w:bookmarkEnd w:id="4"/>
+            <w:r>
+              <w:rPr>
+                <w:rFonts w:ascii="Calibri" w:eastAsia="Times New Roman" w:hAnsi="Calibri" w:cs="Calibri"/>
+                <w:color w:val="000000"/>
+                <w:lang w:eastAsia="ru-RU"/>
+              </w:rPr>
+              <w:t>24,27</w:t>
+            </w:r>
+          </w:p>
+        </w:tc>
+        <w:tc>
+          <w:tcPr>
+            <w:tcW w:w="1600" w:type="dxa"/>
+            <w:shd w:val="clear" w:color="auto" w:fill="auto"/>
+            <w:noWrap/>
+            <w:vAlign w:val="bottom"/>
+            <w:hideMark/>
+          </w:tcPr>
+          <w:p>
+            <w:pPr>
+              <w:spacing w:after="0" w:line="240" w:lineRule="auto"/>
+              <w:jc w:val="center"/>
+              <w:rPr>
+                <w:rFonts w:ascii="Calibri" w:eastAsia="Times New Roman" w:hAnsi="Calibri" w:cs="Calibri"/>
+                <w:color w:val="000000"/>
+                <w:lang w:eastAsia="ru-RU"/>
+              </w:rPr>
+            </w:pPr>
+            <w:r>
+              <w:rPr>
+                <w:rFonts w:ascii="Calibri" w:eastAsia="Times New Roman" w:hAnsi="Calibri" w:cs="Calibri"/>
+                <w:color w:val="000000"/>
+                <w:lang w:eastAsia="ru-RU"/>
+              </w:rPr>
+              <w:t>29,46</w:t>
+            </w:r>
+          </w:p>
+        </w:tc>
+      </w:tr>
+      <w:tr>
+        <w:trPr>
+          <w:trHeight w:val="300"/>
+        </w:trPr>
+        <w:tc>
+          <w:tcPr>
+            <w:tcW w:w="2060" w:type="dxa"/>
+            <w:shd w:val="clear" w:color="auto" w:fill="auto"/>
+            <w:noWrap/>
+            <w:vAlign w:val="bottom"/>
+            <w:hideMark/>
+          </w:tcPr>
+          <w:p>
+            <w:pPr>
+              <w:spacing w:after="0" w:line="240" w:lineRule="auto"/>
+              <w:jc w:val="center"/>
+              <w:rPr>
+                <w:rFonts w:ascii="Calibri" w:eastAsia="Times New Roman" w:hAnsi="Calibri" w:cs="Calibri"/>
+                <w:color w:val="000000"/>
+                <w:lang w:eastAsia="ru-RU"/>
+              </w:rPr>
+            </w:pPr>
+            <w:r>
+              <w:rPr>
+                <w:rFonts w:ascii="Calibri" w:eastAsia="Times New Roman" w:hAnsi="Calibri" w:cs="Calibri"/>
+                <w:color w:val="000000"/>
+                <w:lang w:eastAsia="ru-RU"/>
+              </w:rPr>
+              <w:t>После обучения</w:t>
+            </w:r>
+          </w:p>
+        </w:tc>
+        <w:tc>
+          <w:tcPr>
+            <w:tcW w:w="662" w:type="dxa"/>
+            <w:shd w:val="clear" w:color="auto" w:fill="auto"/>
+            <w:noWrap/>
+            <w:vAlign w:val="bottom"/>
+            <w:hideMark/>
+          </w:tcPr>
+          <w:p>
+            <w:pPr>
+              <w:spacing w:after="0" w:line="240" w:lineRule="auto"/>
+              <w:jc w:val="center"/>
+              <w:rPr>
+                <w:rFonts w:ascii="Calibri" w:eastAsia="Times New Roman" w:hAnsi="Calibri" w:cs="Calibri"/>
+                <w:color w:val="000000"/>
+                <w:lang w:eastAsia="ru-RU"/>
+              </w:rPr>
+            </w:pPr>
+            <w:r>
+              <w:rPr>
+                <w:rFonts w:ascii="Calibri" w:eastAsia="Times New Roman" w:hAnsi="Calibri" w:cs="Calibri"/>
+                <w:color w:val="000000"/>
+                <w:lang w:eastAsia="ru-RU"/>
+              </w:rPr>
+              <w:t>69,32</w:t>
+            </w:r>
+          </w:p>
+        </w:tc>
+        <w:tc>
+          <w:tcPr>
+            <w:tcW w:w="1727" w:type="dxa"/>
+            <w:shd w:val="clear" w:color="auto" w:fill="auto"/>
+            <w:noWrap/>
+            <w:vAlign w:val="bottom"/>
+            <w:hideMark/>
+          </w:tcPr>
+          <w:p>
+            <w:pPr>
+              <w:spacing w:after="0" w:line="240" w:lineRule="auto"/>
+              <w:jc w:val="center"/>
+              <w:rPr>
+                <w:rFonts w:ascii="Calibri" w:eastAsia="Times New Roman" w:hAnsi="Calibri" w:cs="Calibri"/>
+                <w:color w:val="000000"/>
+                <w:lang w:eastAsia="ru-RU"/>
+              </w:rPr>
+            </w:pPr>
+            <w:r>
+              <w:rPr>
+                <w:rFonts w:ascii="Calibri" w:eastAsia="Times New Roman" w:hAnsi="Calibri" w:cs="Calibri"/>
+                <w:color w:val="000000"/>
+                <w:lang w:eastAsia="ru-RU"/>
+              </w:rPr>
+              <w:t>77,64</w:t>
+            </w:r>
+          </w:p>
+        </w:tc>
+        <w:tc>
+          <w:tcPr>
+            <w:tcW w:w="1791" w:type="dxa"/>
+            <w:shd w:val="clear" w:color="auto" w:fill="auto"/>
+            <w:noWrap/>
+            <w:vAlign w:val="bottom"/>
+            <w:hideMark/>
+          </w:tcPr>
+          <w:p>
+            <w:pPr>
+              <w:spacing w:after="0" w:line="240" w:lineRule="auto"/>
+              <w:jc w:val="center"/>
+              <w:rPr>
+                <w:rFonts w:ascii="Calibri" w:eastAsia="Times New Roman" w:hAnsi="Calibri" w:cs="Calibri"/>
+                <w:color w:val="000000"/>
+                <w:lang w:eastAsia="ru-RU"/>
+              </w:rPr>
+            </w:pPr>
+            <w:r>
+              <w:rPr>
+                <w:rFonts w:ascii="Calibri" w:eastAsia="Times New Roman" w:hAnsi="Calibri" w:cs="Calibri"/>
+                <w:color w:val="000000"/>
+                <w:lang w:eastAsia="ru-RU"/>
+              </w:rPr>
+              <w:t>36,11</w:t>
+            </w:r>
+          </w:p>
+        </w:tc>
+        <w:tc>
+          <w:tcPr>
+            <w:tcW w:w="1560" w:type="dxa"/>
+            <w:shd w:val="clear" w:color="auto" w:fill="auto"/>
+            <w:noWrap/>
+            <w:vAlign w:val="bottom"/>
+            <w:hideMark/>
+          </w:tcPr>
+          <w:p>
+            <w:pPr>
+              <w:spacing w:after="0" w:line="240" w:lineRule="auto"/>
+              <w:jc w:val="center"/>
+              <w:rPr>
+                <w:rFonts w:ascii="Calibri" w:eastAsia="Times New Roman" w:hAnsi="Calibri" w:cs="Calibri"/>
+                <w:color w:val="000000"/>
+                <w:lang w:eastAsia="ru-RU"/>
+              </w:rPr>
+            </w:pPr>
+            <w:r>
+              <w:rPr>
+                <w:rFonts w:ascii="Calibri" w:eastAsia="Times New Roman" w:hAnsi="Calibri" w:cs="Calibri"/>
+                <w:color w:val="000000"/>
+                <w:lang w:eastAsia="ru-RU"/>
+              </w:rPr>
+              <w:t>22,28</w:t>
+            </w:r>
+          </w:p>
+        </w:tc>
+        <w:tc>
+          <w:tcPr>
+            <w:tcW w:w="1600" w:type="dxa"/>
+            <w:shd w:val="clear" w:color="auto" w:fill="auto"/>
+            <w:noWrap/>
+            <w:vAlign w:val="bottom"/>
+            <w:hideMark/>
+          </w:tcPr>
+          <w:p>
+            <w:pPr>
+              <w:spacing w:after="0" w:line="240" w:lineRule="auto"/>
+              <w:jc w:val="center"/>
+              <w:rPr>
+                <w:rFonts w:ascii="Calibri" w:eastAsia="Times New Roman" w:hAnsi="Calibri" w:cs="Calibri"/>
+                <w:color w:val="000000"/>
+                <w:lang w:eastAsia="ru-RU"/>
+              </w:rPr>
+            </w:pPr>
+            <w:r>
+              <w:rPr>
+                <w:rFonts w:ascii="Calibri" w:eastAsia="Times New Roman" w:hAnsi="Calibri" w:cs="Calibri"/>
+                <w:color w:val="000000"/>
+                <w:lang w:eastAsia="ru-RU"/>
+              </w:rPr>
+              <w:t>28,19</w:t>
+            </w:r>
+          </w:p>
+        </w:tc>
+      </w:tr>
+    </w:tbl>
+    <w:p>
+      <w:pPr>
+        <w:spacing w:after="0" w:line="360" w:lineRule="auto"/>
+        <w:jc w:val="both"/>
+        <w:rPr>
+          <w:rFonts w:ascii="Times New Roman" w:hAnsi="Times New Roman" w:cs="Times New Roman"/>
+          <w:sz w:val="28"/>
+          <w:szCs w:val="28"/>
+        </w:rPr>
+      </w:pPr>
+    </w:p>
+    <w:p>
+      <w:pPr>
         <w:pStyle w:val="1"/>
       </w:pPr>
       <w:r>
@@ -10727,6 +11402,7 @@
           <w:sz w:val="28"/>
           <w:szCs w:val="28"/>
         </w:rPr>
+        <w:lastRenderedPageBreak/>
         <w:tab/>
         <w:t xml:space="preserve">Для реализации программного интерфейса </w:t>
       </w:r>
@@ -10955,7 +11631,6 @@
           <w:sz w:val="28"/>
           <w:szCs w:val="28"/>
         </w:rPr>
-        <w:lastRenderedPageBreak/>
         <w:tab/>
         <w:t>Для</w:t>
       </w:r>
@@ -23824,27 +24499,7 @@
             <w:szCs w:val="28"/>
             <w:lang w:val="en-US"/>
           </w:rPr>
-          <w:t xml:space="preserve">, George. Alignment verification to improve NMT translation towards highly inflectional </w:t>
-        </w:r>
-        <w:r>
-          <w:rPr>
-            <w:rStyle w:val="a3"/>
-            <w:rFonts w:ascii="Times New Roman" w:hAnsi="Times New Roman" w:cs="Times New Roman"/>
-            <w:sz w:val="28"/>
-            <w:szCs w:val="28"/>
-            <w:lang w:val="en-US"/>
-          </w:rPr>
-          <w:t>l</w:t>
-        </w:r>
-        <w:r>
-          <w:rPr>
-            <w:rStyle w:val="a3"/>
-            <w:rFonts w:ascii="Times New Roman" w:hAnsi="Times New Roman" w:cs="Times New Roman"/>
-            <w:sz w:val="28"/>
-            <w:szCs w:val="28"/>
-            <w:lang w:val="en-US"/>
-          </w:rPr>
-          <w:t xml:space="preserve">anguages with limited resources / George </w:t>
+          <w:t xml:space="preserve">, George. Alignment verification to improve NMT translation towards highly inflectional languages with limited resources / George </w:t>
         </w:r>
         <w:proofErr w:type="spellStart"/>
         <w:r>
@@ -23931,27 +24586,7 @@
             <w:szCs w:val="28"/>
             <w:lang w:val="en-US"/>
           </w:rPr>
-          <w:t>The FLORES-101</w:t>
-        </w:r>
-        <w:r>
-          <w:rPr>
-            <w:rStyle w:val="a3"/>
-            <w:rFonts w:ascii="Times New Roman" w:hAnsi="Times New Roman" w:cs="Times New Roman"/>
-            <w:sz w:val="28"/>
-            <w:szCs w:val="28"/>
-            <w:lang w:val="en-US"/>
-          </w:rPr>
-          <w:t xml:space="preserve"> </w:t>
-        </w:r>
-        <w:r>
-          <w:rPr>
-            <w:rStyle w:val="a3"/>
-            <w:rFonts w:ascii="Times New Roman" w:hAnsi="Times New Roman" w:cs="Times New Roman"/>
-            <w:sz w:val="28"/>
-            <w:szCs w:val="28"/>
-            <w:lang w:val="en-US"/>
-          </w:rPr>
-          <w:t>Evaluation Benchmark for Low-Resource and Multilingual Machine Translation – 2021</w:t>
+          <w:t>The FLORES-101 Evaluation Benchmark for Low-Resource and Multilingual Machine Translation – 2021</w:t>
         </w:r>
       </w:hyperlink>
       <w:r>
@@ -24121,7 +24756,7 @@
             <w:sz w:val="24"/>
             <w:szCs w:val="24"/>
           </w:rPr>
-          <w:t>8</w:t>
+          <w:t>12</w:t>
         </w:r>
         <w:r>
           <w:rPr>
@@ -25941,7 +26576,7 @@
 </file>
 
 <file path=customXml/itemProps1.xml><?xml version="1.0" encoding="utf-8"?>
-<ds:datastoreItem xmlns:ds="http://schemas.openxmlformats.org/officeDocument/2006/customXml" ds:itemID="{54E547B3-F39E-4CEE-8EC7-BB10335363C6}">
+<ds:datastoreItem xmlns:ds="http://schemas.openxmlformats.org/officeDocument/2006/customXml" ds:itemID="{813E0820-4312-464E-A5C0-A266001CC7F2}">
   <ds:schemaRefs>
     <ds:schemaRef ds:uri="http://schemas.openxmlformats.org/officeDocument/2006/bibliography"/>
   </ds:schemaRefs>

</xml_diff>